<commit_message>
update do relatório de AlestII
</commit_message>
<xml_diff>
--- a/Java/EstruturasDeDados/Trabalhos/ProblemaDosMacaquinhos/Relatorio.docx
+++ b/Java/EstruturasDeDados/Trabalhos/ProblemaDosMacaquinhos/Relatorio.docx
@@ -133,6 +133,326 @@
         </w:rPr>
         <w:t>.</w:t>
       </w:r>
+      <w:r>
+        <w:rPr>
+          <w:rFonts w:ascii="Arial" w:eastAsia="Times New Roman" w:hAnsi="Arial" w:cs="Arial"/>
+          <w:kern w:val="0"/>
+          <w:sz w:val="24"/>
+          <w:szCs w:val="24"/>
+          <w:lang w:eastAsia="pt-BR"/>
+          <w14:ligatures w14:val="none"/>
+        </w:rPr>
+        <w:t xml:space="preserve"> </w:t>
+      </w:r>
+    </w:p>
+    <w:p>
+      <w:pPr>
+        <w:spacing w:after="240" w:line="240" w:lineRule="auto"/>
+        <w:rPr>
+          <w:rFonts w:ascii="Arial" w:eastAsia="Times New Roman" w:hAnsi="Arial" w:cs="Arial"/>
+          <w:kern w:val="0"/>
+          <w:sz w:val="24"/>
+          <w:szCs w:val="24"/>
+          <w:lang w:eastAsia="pt-BR"/>
+          <w14:ligatures w14:val="none"/>
+        </w:rPr>
+      </w:pPr>
+      <w:r>
+        <w:rPr>
+          <w:rFonts w:ascii="Arial" w:eastAsia="Times New Roman" w:hAnsi="Arial" w:cs="Arial"/>
+          <w:kern w:val="0"/>
+          <w:sz w:val="24"/>
+          <w:szCs w:val="24"/>
+          <w:lang w:eastAsia="pt-BR"/>
+          <w14:ligatures w14:val="none"/>
+        </w:rPr>
+        <w:t>Duas soluções</w:t>
+      </w:r>
+      <w:r>
+        <w:rPr>
+          <w:rFonts w:ascii="Arial" w:eastAsia="Times New Roman" w:hAnsi="Arial" w:cs="Arial"/>
+          <w:kern w:val="0"/>
+          <w:sz w:val="24"/>
+          <w:szCs w:val="24"/>
+          <w:lang w:eastAsia="pt-BR"/>
+          <w14:ligatures w14:val="none"/>
+        </w:rPr>
+        <w:t xml:space="preserve"> utilizando estruturas de dados distintas</w:t>
+      </w:r>
+      <w:r>
+        <w:rPr>
+          <w:rFonts w:ascii="Arial" w:eastAsia="Times New Roman" w:hAnsi="Arial" w:cs="Arial"/>
+          <w:kern w:val="0"/>
+          <w:sz w:val="24"/>
+          <w:szCs w:val="24"/>
+          <w:lang w:eastAsia="pt-BR"/>
+          <w14:ligatures w14:val="none"/>
+        </w:rPr>
+        <w:t xml:space="preserve"> foram pensadas para resolver o problema</w:t>
+      </w:r>
+      <w:r>
+        <w:rPr>
+          <w:rFonts w:ascii="Arial" w:eastAsia="Times New Roman" w:hAnsi="Arial" w:cs="Arial"/>
+          <w:kern w:val="0"/>
+          <w:sz w:val="24"/>
+          <w:szCs w:val="24"/>
+          <w:lang w:eastAsia="pt-BR"/>
+          <w14:ligatures w14:val="none"/>
+        </w:rPr>
+        <w:t>. A primeira, que foi descartada, utilizaria uma Árvore Binária para fazer a distribuição de cocos, e a segunda, que foi a utilizada na versão final, utiliza ArrayList</w:t>
+      </w:r>
+      <w:r>
+        <w:rPr>
+          <w:rFonts w:ascii="Arial" w:eastAsia="Times New Roman" w:hAnsi="Arial" w:cs="Arial"/>
+          <w:kern w:val="0"/>
+          <w:sz w:val="24"/>
+          <w:szCs w:val="24"/>
+          <w:lang w:eastAsia="pt-BR"/>
+          <w14:ligatures w14:val="none"/>
+        </w:rPr>
+        <w:t>.</w:t>
+      </w:r>
+    </w:p>
+    <w:p>
+      <w:pPr>
+        <w:spacing w:after="240" w:line="240" w:lineRule="auto"/>
+        <w:rPr>
+          <w:rFonts w:ascii="Arial" w:eastAsia="Times New Roman" w:hAnsi="Arial" w:cs="Arial"/>
+          <w:kern w:val="0"/>
+          <w:sz w:val="24"/>
+          <w:szCs w:val="24"/>
+          <w:lang w:eastAsia="pt-BR"/>
+          <w14:ligatures w14:val="none"/>
+        </w:rPr>
+      </w:pPr>
+    </w:p>
+    <w:p>
+      <w:pPr>
+        <w:spacing w:after="240" w:line="240" w:lineRule="auto"/>
+        <w:rPr>
+          <w:rFonts w:ascii="Arial" w:eastAsia="Times New Roman" w:hAnsi="Arial" w:cs="Arial"/>
+          <w:kern w:val="0"/>
+          <w:sz w:val="24"/>
+          <w:szCs w:val="24"/>
+          <w:lang w:eastAsia="pt-BR"/>
+          <w14:ligatures w14:val="none"/>
+        </w:rPr>
+      </w:pPr>
+      <w:r>
+        <w:rPr>
+          <w:rFonts w:ascii="Arial" w:eastAsia="Times New Roman" w:hAnsi="Arial" w:cs="Arial"/>
+          <w:kern w:val="0"/>
+          <w:sz w:val="24"/>
+          <w:szCs w:val="24"/>
+          <w:lang w:eastAsia="pt-BR"/>
+          <w14:ligatures w14:val="none"/>
+        </w:rPr>
+        <w:t xml:space="preserve">Para simular um macaco na atividade, foi criado uma classe que permitisse implementar objetos do tipo Macaco e que se comportasse da mesma forma que eles faziam na atividade: recebendo e entregando cocos de e para outros macacos. Com isto foi criada uma ArrayList de objetos para simular a distribuição tal como foi anotada, ou seja, para toda entrega feita por </w:t>
+      </w:r>
+      <w:r>
+        <w:rPr>
+          <w:rFonts w:ascii="Times New Roman" w:eastAsia="Times New Roman" w:hAnsi="Times New Roman" w:cs="Times New Roman"/>
+          <w:i/>
+          <w:iCs/>
+          <w:kern w:val="0"/>
+          <w:sz w:val="24"/>
+          <w:szCs w:val="24"/>
+          <w:lang w:eastAsia="pt-BR"/>
+          <w14:ligatures w14:val="none"/>
+        </w:rPr>
+        <w:t>x</w:t>
+      </w:r>
+      <w:r>
+        <w:rPr>
+          <w:rFonts w:ascii="Times New Roman" w:eastAsia="Times New Roman" w:hAnsi="Times New Roman" w:cs="Times New Roman"/>
+          <w:i/>
+          <w:iCs/>
+          <w:kern w:val="0"/>
+          <w:sz w:val="24"/>
+          <w:szCs w:val="24"/>
+          <w:vertAlign w:val="superscript"/>
+          <w:lang w:eastAsia="pt-BR"/>
+          <w14:ligatures w14:val="none"/>
+        </w:rPr>
+        <w:t>(i)</w:t>
+      </w:r>
+      <w:r>
+        <w:rPr>
+          <w:rFonts w:ascii="Arial" w:eastAsia="Times New Roman" w:hAnsi="Arial" w:cs="Arial"/>
+          <w:kern w:val="0"/>
+          <w:sz w:val="24"/>
+          <w:szCs w:val="24"/>
+          <w:lang w:eastAsia="pt-BR"/>
+          <w14:ligatures w14:val="none"/>
+        </w:rPr>
+        <w:t xml:space="preserve">, onde </w:t>
+      </w:r>
+      <w:r>
+        <w:rPr>
+          <w:rFonts w:ascii="Times New Roman" w:eastAsia="Times New Roman" w:hAnsi="Times New Roman" w:cs="Times New Roman"/>
+          <w:i/>
+          <w:iCs/>
+          <w:kern w:val="0"/>
+          <w:sz w:val="24"/>
+          <w:szCs w:val="24"/>
+          <w:lang w:eastAsia="pt-BR"/>
+          <w14:ligatures w14:val="none"/>
+        </w:rPr>
+        <w:t>i</w:t>
+      </w:r>
+      <w:r>
+        <w:rPr>
+          <w:rFonts w:ascii="Arial" w:eastAsia="Times New Roman" w:hAnsi="Arial" w:cs="Arial"/>
+          <w:kern w:val="0"/>
+          <w:sz w:val="24"/>
+          <w:szCs w:val="24"/>
+          <w:lang w:eastAsia="pt-BR"/>
+          <w14:ligatures w14:val="none"/>
+        </w:rPr>
+        <w:t xml:space="preserve"> é a posição do macaco na lista, havia outros dois </w:t>
+      </w:r>
+      <w:r>
+        <w:rPr>
+          <w:rFonts w:ascii="Times New Roman" w:eastAsia="Times New Roman" w:hAnsi="Times New Roman" w:cs="Times New Roman"/>
+          <w:kern w:val="0"/>
+          <w:sz w:val="24"/>
+          <w:szCs w:val="24"/>
+          <w:lang w:eastAsia="pt-BR"/>
+          <w14:ligatures w14:val="none"/>
+        </w:rPr>
+        <w:t>y</w:t>
+      </w:r>
+      <w:r>
+        <w:rPr>
+          <w:rFonts w:ascii="Arial" w:eastAsia="Times New Roman" w:hAnsi="Arial" w:cs="Arial"/>
+          <w:kern w:val="0"/>
+          <w:sz w:val="24"/>
+          <w:szCs w:val="24"/>
+          <w:lang w:eastAsia="pt-BR"/>
+          <w14:ligatures w14:val="none"/>
+        </w:rPr>
+        <w:t xml:space="preserve"> e </w:t>
+      </w:r>
+      <w:r>
+        <w:rPr>
+          <w:rFonts w:ascii="Times New Roman" w:eastAsia="Times New Roman" w:hAnsi="Times New Roman" w:cs="Times New Roman"/>
+          <w:i/>
+          <w:iCs/>
+          <w:kern w:val="0"/>
+          <w:sz w:val="24"/>
+          <w:szCs w:val="24"/>
+          <w:lang w:eastAsia="pt-BR"/>
+          <w14:ligatures w14:val="none"/>
+        </w:rPr>
+        <w:t>z</w:t>
+      </w:r>
+      <w:r>
+        <w:rPr>
+          <w:rFonts w:ascii="Times New Roman" w:eastAsia="Times New Roman" w:hAnsi="Times New Roman" w:cs="Times New Roman"/>
+          <w:i/>
+          <w:iCs/>
+          <w:kern w:val="0"/>
+          <w:sz w:val="24"/>
+          <w:szCs w:val="24"/>
+          <w:lang w:eastAsia="pt-BR"/>
+          <w14:ligatures w14:val="none"/>
+        </w:rPr>
+        <w:t xml:space="preserve"> </w:t>
+      </w:r>
+      <w:r>
+        <w:rPr>
+          <w:rFonts w:ascii="Arial" w:eastAsia="Times New Roman" w:hAnsi="Arial" w:cs="Arial"/>
+          <w:kern w:val="0"/>
+          <w:sz w:val="24"/>
+          <w:szCs w:val="24"/>
+          <w:lang w:eastAsia="pt-BR"/>
+          <w14:ligatures w14:val="none"/>
+        </w:rPr>
+        <w:t>para receber esta entrega</w:t>
+      </w:r>
+    </w:p>
+    <w:p>
+      <w:pPr>
+        <w:spacing w:after="240" w:line="240" w:lineRule="auto"/>
+        <w:rPr>
+          <w:rFonts w:ascii="Arial" w:eastAsia="Times New Roman" w:hAnsi="Arial" w:cs="Arial"/>
+          <w:kern w:val="0"/>
+          <w:sz w:val="24"/>
+          <w:szCs w:val="24"/>
+          <w:lang w:eastAsia="pt-BR"/>
+          <w14:ligatures w14:val="none"/>
+        </w:rPr>
+      </w:pPr>
+    </w:p>
+    <w:p>
+      <w:pPr>
+        <w:spacing w:after="240" w:line="240" w:lineRule="auto"/>
+        <w:rPr>
+          <w:rFonts w:ascii="Arial" w:eastAsia="Times New Roman" w:hAnsi="Arial" w:cs="Arial"/>
+          <w:kern w:val="0"/>
+          <w:sz w:val="24"/>
+          <w:szCs w:val="24"/>
+          <w:lang w:eastAsia="pt-BR"/>
+          <w14:ligatures w14:val="none"/>
+        </w:rPr>
+      </w:pPr>
+      <w:r>
+        <w:rPr>
+          <w:rFonts w:ascii="Arial" w:eastAsia="Times New Roman" w:hAnsi="Arial" w:cs="Arial"/>
+          <w:kern w:val="0"/>
+          <w:sz w:val="24"/>
+          <w:szCs w:val="24"/>
+          <w:lang w:eastAsia="pt-BR"/>
+          <w14:ligatures w14:val="none"/>
+        </w:rPr>
+        <w:t>O que o algoritmo faz: lê o arquivo, cria uma lista com ArrayList</w:t>
+      </w:r>
+      <w:r>
+        <w:rPr>
+          <w:rFonts w:ascii="Arial" w:eastAsia="Times New Roman" w:hAnsi="Arial" w:cs="Arial"/>
+          <w:kern w:val="0"/>
+          <w:sz w:val="24"/>
+          <w:szCs w:val="24"/>
+          <w:lang w:eastAsia="pt-BR"/>
+          <w14:ligatures w14:val="none"/>
+        </w:rPr>
+        <w:t xml:space="preserve"> com objetos macaco</w:t>
+      </w:r>
+      <w:r>
+        <w:rPr>
+          <w:rFonts w:ascii="Arial" w:eastAsia="Times New Roman" w:hAnsi="Arial" w:cs="Arial"/>
+          <w:kern w:val="0"/>
+          <w:sz w:val="24"/>
+          <w:szCs w:val="24"/>
+          <w:lang w:eastAsia="pt-BR"/>
+          <w14:ligatures w14:val="none"/>
+        </w:rPr>
+        <w:t xml:space="preserve"> e faz a distribuição.</w:t>
+      </w:r>
+    </w:p>
+    <w:p>
+      <w:pPr>
+        <w:spacing w:after="240" w:line="240" w:lineRule="auto"/>
+        <w:rPr>
+          <w:rFonts w:ascii="Arial" w:eastAsia="Times New Roman" w:hAnsi="Arial" w:cs="Arial"/>
+          <w:kern w:val="0"/>
+          <w:sz w:val="24"/>
+          <w:szCs w:val="24"/>
+          <w:lang w:eastAsia="pt-BR"/>
+          <w14:ligatures w14:val="none"/>
+        </w:rPr>
+      </w:pPr>
+      <w:r>
+        <w:rPr>
+          <w:rFonts w:ascii="Arial" w:eastAsia="Times New Roman" w:hAnsi="Arial" w:cs="Arial"/>
+          <w:kern w:val="0"/>
+          <w:sz w:val="24"/>
+          <w:szCs w:val="24"/>
+          <w:lang w:eastAsia="pt-BR"/>
+          <w14:ligatures w14:val="none"/>
+        </w:rPr>
+        <w:t>, e considerando que o primeiro passo seria implementar uma estrutura de dados Lista que organizasse as informações da mesma forma que foram anotadas (para que o algoritmo percorresse o arquivo uma única vez),</w:t>
+      </w:r>
     </w:p>
     <w:p>
       <w:pPr>
@@ -894,7 +1214,19 @@
           <w:lang w:eastAsia="pt-BR"/>
           <w14:ligatures w14:val="none"/>
         </w:rPr>
-        <w:t xml:space="preserve">possui (11) seguido de uma lista com a quantidade de pedras que cada um destes cocos carrega </w:t>
+        <w:t xml:space="preserve">possui (11) seguido de uma lista com a quantidade de pedras que </w:t>
+      </w:r>
+      <w:r>
+        <w:rPr>
+          <w:rFonts w:ascii="Arial" w:eastAsia="Times New Roman" w:hAnsi="Arial" w:cs="Arial"/>
+          <w:kern w:val="0"/>
+          <w:sz w:val="24"/>
+          <w:szCs w:val="24"/>
+          <w:lang w:eastAsia="pt-BR"/>
+          <w14:ligatures w14:val="none"/>
+        </w:rPr>
+        <w:lastRenderedPageBreak/>
+        <w:t xml:space="preserve">cada um destes cocos carrega </w:t>
       </w:r>
       <w:r>
         <w:rPr>
@@ -1430,19 +1762,7 @@
           <w:lang w:eastAsia="pt-BR"/>
           <w14:ligatures w14:val="none"/>
         </w:rPr>
-        <w:t xml:space="preserve"> participantes e com diferentes rodadas de </w:t>
-      </w:r>
-      <w:r>
-        <w:rPr>
-          <w:rFonts w:ascii="Arial" w:eastAsia="Times New Roman" w:hAnsi="Arial" w:cs="Arial"/>
-          <w:kern w:val="0"/>
-          <w:sz w:val="24"/>
-          <w:szCs w:val="24"/>
-          <w:lang w:eastAsia="pt-BR"/>
-          <w14:ligatures w14:val="none"/>
-        </w:rPr>
-        <w:lastRenderedPageBreak/>
-        <w:t xml:space="preserve">distribuição. </w:t>
+        <w:t xml:space="preserve"> participantes e com diferentes rodadas de distribuição. </w:t>
       </w:r>
       <w:r>
         <w:rPr>
@@ -1582,7 +1902,7 @@
           <w:lang w:eastAsia="pt-BR"/>
           <w14:ligatures w14:val="none"/>
         </w:rPr>
-        <w:t>Primeira solução</w:t>
+        <w:t>Solução descartada</w:t>
       </w:r>
     </w:p>
     <w:p>
@@ -1607,29 +1927,40 @@
           <w:lang w:eastAsia="pt-BR"/>
           <w14:ligatures w14:val="none"/>
         </w:rPr>
-        <w:t>A primeira solução a ser pensada</w:t>
-      </w:r>
-      <w:r>
-        <w:rPr>
-          <w:rFonts w:ascii="Arial" w:eastAsia="Times New Roman" w:hAnsi="Arial" w:cs="Arial"/>
-          <w:kern w:val="0"/>
-          <w:sz w:val="24"/>
-          <w:szCs w:val="24"/>
-          <w:lang w:eastAsia="pt-BR"/>
-          <w14:ligatures w14:val="none"/>
-        </w:rPr>
-        <w:t>, porém não implementada</w:t>
-      </w:r>
-      <w:r>
-        <w:rPr>
-          <w:rFonts w:ascii="Arial" w:eastAsia="Times New Roman" w:hAnsi="Arial" w:cs="Arial"/>
-          <w:kern w:val="0"/>
-          <w:sz w:val="24"/>
-          <w:szCs w:val="24"/>
-          <w:lang w:eastAsia="pt-BR"/>
-          <w14:ligatures w14:val="none"/>
-        </w:rPr>
-        <w:t>,</w:t>
+        <w:t>A primeira solução pensada</w:t>
+      </w:r>
+      <w:r>
+        <w:rPr>
+          <w:rFonts w:ascii="Arial" w:eastAsia="Times New Roman" w:hAnsi="Arial" w:cs="Arial"/>
+          <w:kern w:val="0"/>
+          <w:sz w:val="24"/>
+          <w:szCs w:val="24"/>
+          <w:lang w:eastAsia="pt-BR"/>
+          <w14:ligatures w14:val="none"/>
+        </w:rPr>
+        <w:t xml:space="preserve">, </w:t>
+      </w:r>
+      <w:r>
+        <w:rPr>
+          <w:rFonts w:ascii="Arial" w:eastAsia="Times New Roman" w:hAnsi="Arial" w:cs="Arial"/>
+          <w:kern w:val="0"/>
+          <w:sz w:val="24"/>
+          <w:szCs w:val="24"/>
+          <w:lang w:eastAsia="pt-BR"/>
+          <w14:ligatures w14:val="none"/>
+        </w:rPr>
+        <w:t>mas</w:t>
+      </w:r>
+      <w:r>
+        <w:rPr>
+          <w:rFonts w:ascii="Arial" w:eastAsia="Times New Roman" w:hAnsi="Arial" w:cs="Arial"/>
+          <w:kern w:val="0"/>
+          <w:sz w:val="24"/>
+          <w:szCs w:val="24"/>
+          <w:lang w:eastAsia="pt-BR"/>
+          <w14:ligatures w14:val="none"/>
+        </w:rPr>
+        <w:t xml:space="preserve"> não implementada,</w:t>
       </w:r>
       <w:r>
         <w:rPr>
@@ -1684,7 +2015,29 @@
           <w:lang w:eastAsia="pt-BR"/>
           <w14:ligatures w14:val="none"/>
         </w:rPr>
-        <w:t xml:space="preserve"> realizar a distribuição dos cocos</w:t>
+        <w:t xml:space="preserve"> realizar a distribuição d</w:t>
+      </w:r>
+      <w:r>
+        <w:rPr>
+          <w:rFonts w:ascii="Arial" w:eastAsia="Times New Roman" w:hAnsi="Arial" w:cs="Arial"/>
+          <w:kern w:val="0"/>
+          <w:sz w:val="24"/>
+          <w:szCs w:val="24"/>
+          <w:lang w:eastAsia="pt-BR"/>
+          <w14:ligatures w14:val="none"/>
+        </w:rPr>
+        <w:t>e</w:t>
+      </w:r>
+      <w:r>
+        <w:rPr>
+          <w:rFonts w:ascii="Arial" w:eastAsia="Times New Roman" w:hAnsi="Arial" w:cs="Arial"/>
+          <w:kern w:val="0"/>
+          <w:sz w:val="24"/>
+          <w:szCs w:val="24"/>
+          <w:lang w:eastAsia="pt-BR"/>
+          <w14:ligatures w14:val="none"/>
+        </w:rPr>
+        <w:t xml:space="preserve"> cocos</w:t>
       </w:r>
       <w:r>
         <w:rPr>
@@ -1772,7 +2125,7 @@
           <w:lang w:eastAsia="pt-BR"/>
           <w14:ligatures w14:val="none"/>
         </w:rPr>
-        <w:t xml:space="preserve"> os cocos. Por exemplo, se M0 entrega para </w:t>
+        <w:t xml:space="preserve">. Por exemplo, se M0 entrega para </w:t>
       </w:r>
       <w:r>
         <w:rPr>
@@ -1937,95 +2290,29 @@
           <w:lang w:eastAsia="pt-BR"/>
           <w14:ligatures w14:val="none"/>
         </w:rPr>
-        <w:t xml:space="preserve">Em termos de </w:t>
-      </w:r>
-      <w:r>
-        <w:rPr>
-          <w:rFonts w:ascii="Arial" w:eastAsia="Times New Roman" w:hAnsi="Arial" w:cs="Arial"/>
-          <w:kern w:val="0"/>
-          <w:sz w:val="24"/>
-          <w:szCs w:val="24"/>
-          <w:lang w:eastAsia="pt-BR"/>
-          <w14:ligatures w14:val="none"/>
-        </w:rPr>
-        <w:t>estrutura de dados</w:t>
-      </w:r>
-      <w:r>
-        <w:rPr>
-          <w:rFonts w:ascii="Arial" w:eastAsia="Times New Roman" w:hAnsi="Arial" w:cs="Arial"/>
-          <w:kern w:val="0"/>
-          <w:sz w:val="24"/>
-          <w:szCs w:val="24"/>
-          <w:lang w:eastAsia="pt-BR"/>
-          <w14:ligatures w14:val="none"/>
-        </w:rPr>
-        <w:t>,</w:t>
-      </w:r>
-      <w:r>
-        <w:rPr>
-          <w:rFonts w:ascii="Arial" w:eastAsia="Times New Roman" w:hAnsi="Arial" w:cs="Arial"/>
-          <w:kern w:val="0"/>
-          <w:sz w:val="24"/>
-          <w:szCs w:val="24"/>
-          <w:lang w:eastAsia="pt-BR"/>
-          <w14:ligatures w14:val="none"/>
-        </w:rPr>
-        <w:t xml:space="preserve"> teríamos </w:t>
-      </w:r>
-      <w:r>
-        <w:rPr>
-          <w:rFonts w:ascii="Arial" w:eastAsia="Times New Roman" w:hAnsi="Arial" w:cs="Arial"/>
-          <w:kern w:val="0"/>
-          <w:sz w:val="24"/>
-          <w:szCs w:val="24"/>
-          <w:lang w:eastAsia="pt-BR"/>
-          <w14:ligatures w14:val="none"/>
-        </w:rPr>
-        <w:t xml:space="preserve">a distribuição de cocos </w:t>
-      </w:r>
-      <w:r>
-        <w:rPr>
-          <w:rFonts w:ascii="Arial" w:eastAsia="Times New Roman" w:hAnsi="Arial" w:cs="Arial"/>
-          <w:kern w:val="0"/>
-          <w:sz w:val="24"/>
-          <w:szCs w:val="24"/>
-          <w:lang w:eastAsia="pt-BR"/>
-          <w14:ligatures w14:val="none"/>
-        </w:rPr>
-        <w:t xml:space="preserve">funcionando </w:t>
-      </w:r>
-      <w:r>
-        <w:rPr>
-          <w:rFonts w:ascii="Arial" w:eastAsia="Times New Roman" w:hAnsi="Arial" w:cs="Arial"/>
-          <w:kern w:val="0"/>
-          <w:sz w:val="24"/>
-          <w:szCs w:val="24"/>
-          <w:lang w:eastAsia="pt-BR"/>
-          <w14:ligatures w14:val="none"/>
-        </w:rPr>
-        <w:t xml:space="preserve">de forma análoga à </w:t>
-      </w:r>
-      <w:r>
-        <w:rPr>
-          <w:rFonts w:ascii="Arial" w:eastAsia="Times New Roman" w:hAnsi="Arial" w:cs="Arial"/>
-          <w:kern w:val="0"/>
-          <w:sz w:val="24"/>
-          <w:szCs w:val="24"/>
-          <w:lang w:eastAsia="pt-BR"/>
-          <w14:ligatures w14:val="none"/>
-        </w:rPr>
-        <w:t xml:space="preserve">estrutura de </w:t>
-      </w:r>
-      <w:r>
-        <w:rPr>
-          <w:rFonts w:ascii="Arial" w:eastAsia="Times New Roman" w:hAnsi="Arial" w:cs="Arial"/>
-          <w:kern w:val="0"/>
-          <w:sz w:val="24"/>
-          <w:szCs w:val="24"/>
-          <w:lang w:eastAsia="pt-BR"/>
-          <w14:ligatures w14:val="none"/>
-        </w:rPr>
-        <w:t xml:space="preserve">dados </w:t>
+        <w:t xml:space="preserve">Em termos de estrutura de dados teríamos </w:t>
+      </w:r>
+      <w:r>
+        <w:rPr>
+          <w:rFonts w:ascii="Arial" w:eastAsia="Times New Roman" w:hAnsi="Arial" w:cs="Arial"/>
+          <w:kern w:val="0"/>
+          <w:sz w:val="24"/>
+          <w:szCs w:val="24"/>
+          <w:lang w:eastAsia="pt-BR"/>
+          <w14:ligatures w14:val="none"/>
+        </w:rPr>
+        <w:t>esta distribuição feita em uma</w:t>
+      </w:r>
+      <w:r>
+        <w:rPr>
+          <w:rFonts w:ascii="Arial" w:eastAsia="Times New Roman" w:hAnsi="Arial" w:cs="Arial"/>
+          <w:kern w:val="0"/>
+          <w:sz w:val="24"/>
+          <w:szCs w:val="24"/>
+          <w:lang w:eastAsia="pt-BR"/>
+          <w14:ligatures w14:val="none"/>
+        </w:rPr>
+        <w:t xml:space="preserve"> </w:t>
       </w:r>
       <w:r>
         <w:rPr>
@@ -2091,18 +2378,29 @@
           <w:lang w:eastAsia="pt-BR"/>
           <w14:ligatures w14:val="none"/>
         </w:rPr>
-        <w:t xml:space="preserve"> anotações de distribuição feitas, não é difícil perceber alguns problemas nesta implementação. </w:t>
-      </w:r>
-      <w:r>
-        <w:rPr>
-          <w:rFonts w:ascii="Arial" w:eastAsia="Times New Roman" w:hAnsi="Arial" w:cs="Arial"/>
-          <w:kern w:val="0"/>
-          <w:sz w:val="24"/>
-          <w:szCs w:val="24"/>
-          <w:lang w:eastAsia="pt-BR"/>
-          <w14:ligatures w14:val="none"/>
-        </w:rPr>
-        <w:t>Para melhor visualização, abaixo</w:t>
+        <w:t xml:space="preserve"> anotações, não é difícil perceber alguns problemas nesta implementação. </w:t>
+      </w:r>
+      <w:r>
+        <w:rPr>
+          <w:rFonts w:ascii="Arial" w:eastAsia="Times New Roman" w:hAnsi="Arial" w:cs="Arial"/>
+          <w:kern w:val="0"/>
+          <w:sz w:val="24"/>
+          <w:szCs w:val="24"/>
+          <w:lang w:eastAsia="pt-BR"/>
+          <w14:ligatures w14:val="none"/>
+        </w:rPr>
+        <w:t>Ab</w:t>
+      </w:r>
+      <w:r>
+        <w:rPr>
+          <w:rFonts w:ascii="Arial" w:eastAsia="Times New Roman" w:hAnsi="Arial" w:cs="Arial"/>
+          <w:kern w:val="0"/>
+          <w:sz w:val="24"/>
+          <w:szCs w:val="24"/>
+          <w:lang w:eastAsia="pt-BR"/>
+          <w14:ligatures w14:val="none"/>
+        </w:rPr>
+        <w:t>aixo</w:t>
       </w:r>
       <w:r>
         <w:rPr>
@@ -2330,10 +2628,457 @@
     </w:p>
     <w:p>
       <w:pPr>
-        <w:rPr>
-          <w:rFonts w:ascii="Arial" w:hAnsi="Arial" w:cs="Arial"/>
+        <w:jc w:val="both"/>
+        <w:rPr>
+          <w:rFonts w:ascii="Arial" w:eastAsia="Times New Roman" w:hAnsi="Arial" w:cs="Arial"/>
+          <w:kern w:val="0"/>
+          <w:sz w:val="24"/>
+          <w:szCs w:val="24"/>
+          <w:lang w:eastAsia="pt-BR"/>
+          <w14:ligatures w14:val="none"/>
         </w:rPr>
       </w:pPr>
+      <w:r>
+        <w:rPr>
+          <w:rFonts w:ascii="Arial" w:eastAsia="Times New Roman" w:hAnsi="Arial" w:cs="Arial"/>
+          <w:kern w:val="0"/>
+          <w:sz w:val="24"/>
+          <w:szCs w:val="24"/>
+          <w:lang w:eastAsia="pt-BR"/>
+          <w14:ligatures w14:val="none"/>
+        </w:rPr>
+        <w:t>C</w:t>
+      </w:r>
+      <w:r>
+        <w:rPr>
+          <w:rFonts w:ascii="Arial" w:eastAsia="Times New Roman" w:hAnsi="Arial" w:cs="Arial"/>
+          <w:kern w:val="0"/>
+          <w:sz w:val="24"/>
+          <w:szCs w:val="24"/>
+          <w:lang w:eastAsia="pt-BR"/>
+          <w14:ligatures w14:val="none"/>
+        </w:rPr>
+        <w:t xml:space="preserve">omo podemos ver, </w:t>
+      </w:r>
+      <w:r>
+        <w:rPr>
+          <w:rFonts w:ascii="Arial" w:eastAsia="Times New Roman" w:hAnsi="Arial" w:cs="Arial"/>
+          <w:kern w:val="0"/>
+          <w:sz w:val="24"/>
+          <w:szCs w:val="24"/>
+          <w:lang w:eastAsia="pt-BR"/>
+          <w14:ligatures w14:val="none"/>
+        </w:rPr>
+        <w:t>seguindo a ideia inicial</w:t>
+      </w:r>
+      <w:r>
+        <w:rPr>
+          <w:rFonts w:ascii="Arial" w:eastAsia="Times New Roman" w:hAnsi="Arial" w:cs="Arial"/>
+          <w:kern w:val="0"/>
+          <w:sz w:val="24"/>
+          <w:szCs w:val="24"/>
+          <w:lang w:eastAsia="pt-BR"/>
+          <w14:ligatures w14:val="none"/>
+        </w:rPr>
+        <w:t xml:space="preserve">, </w:t>
+      </w:r>
+      <w:r>
+        <w:rPr>
+          <w:rFonts w:ascii="Arial" w:eastAsia="Times New Roman" w:hAnsi="Arial" w:cs="Arial"/>
+          <w:kern w:val="0"/>
+          <w:sz w:val="24"/>
+          <w:szCs w:val="24"/>
+          <w:lang w:eastAsia="pt-BR"/>
+          <w14:ligatures w14:val="none"/>
+        </w:rPr>
+        <w:t>após o M</w:t>
+      </w:r>
+      <w:r>
+        <w:rPr>
+          <w:rFonts w:ascii="Arial" w:eastAsia="Times New Roman" w:hAnsi="Arial" w:cs="Arial"/>
+          <w:kern w:val="0"/>
+          <w:sz w:val="24"/>
+          <w:szCs w:val="24"/>
+          <w:lang w:eastAsia="pt-BR"/>
+          <w14:ligatures w14:val="none"/>
+        </w:rPr>
+        <w:t>0</w:t>
+      </w:r>
+      <w:r>
+        <w:rPr>
+          <w:rFonts w:ascii="Arial" w:eastAsia="Times New Roman" w:hAnsi="Arial" w:cs="Arial"/>
+          <w:kern w:val="0"/>
+          <w:sz w:val="24"/>
+          <w:szCs w:val="24"/>
+          <w:lang w:eastAsia="pt-BR"/>
+          <w14:ligatures w14:val="none"/>
+        </w:rPr>
+        <w:t xml:space="preserve"> distribuir seus coco</w:t>
+      </w:r>
+      <w:r>
+        <w:rPr>
+          <w:rFonts w:ascii="Arial" w:eastAsia="Times New Roman" w:hAnsi="Arial" w:cs="Arial"/>
+          <w:kern w:val="0"/>
+          <w:sz w:val="24"/>
+          <w:szCs w:val="24"/>
+          <w:lang w:eastAsia="pt-BR"/>
+          <w14:ligatures w14:val="none"/>
+        </w:rPr>
+        <w:t>s</w:t>
+      </w:r>
+      <w:r>
+        <w:rPr>
+          <w:rFonts w:ascii="Arial" w:eastAsia="Times New Roman" w:hAnsi="Arial" w:cs="Arial"/>
+          <w:kern w:val="0"/>
+          <w:sz w:val="24"/>
+          <w:szCs w:val="24"/>
+          <w:lang w:eastAsia="pt-BR"/>
+          <w14:ligatures w14:val="none"/>
+        </w:rPr>
+        <w:t xml:space="preserve"> a próxima distribuição seria feita com M4, mas este está a </w:t>
+      </w:r>
+      <w:r>
+        <w:rPr>
+          <w:rFonts w:ascii="Arial" w:eastAsia="Times New Roman" w:hAnsi="Arial" w:cs="Arial"/>
+          <w:kern w:val="0"/>
+          <w:sz w:val="24"/>
+          <w:szCs w:val="24"/>
+          <w:lang w:eastAsia="pt-BR"/>
+          <w14:ligatures w14:val="none"/>
+        </w:rPr>
+        <w:t xml:space="preserve">um determinado </w:t>
+      </w:r>
+      <w:r>
+        <w:rPr>
+          <w:rFonts w:ascii="Arial" w:eastAsia="Times New Roman" w:hAnsi="Arial" w:cs="Arial"/>
+          <w:kern w:val="0"/>
+          <w:sz w:val="24"/>
+          <w:szCs w:val="24"/>
+          <w:lang w:eastAsia="pt-BR"/>
+          <w14:ligatures w14:val="none"/>
+        </w:rPr>
+        <w:t xml:space="preserve">número </w:t>
+      </w:r>
+      <w:r>
+        <w:rPr>
+          <w:rFonts w:ascii="Arial" w:eastAsia="Times New Roman" w:hAnsi="Arial" w:cs="Arial"/>
+          <w:kern w:val="0"/>
+          <w:sz w:val="24"/>
+          <w:szCs w:val="24"/>
+          <w:lang w:eastAsia="pt-BR"/>
+          <w14:ligatures w14:val="none"/>
+        </w:rPr>
+        <w:lastRenderedPageBreak/>
+        <w:t>de linhas</w:t>
+      </w:r>
+      <w:r>
+        <w:rPr>
+          <w:rFonts w:ascii="Arial" w:eastAsia="Times New Roman" w:hAnsi="Arial" w:cs="Arial"/>
+          <w:kern w:val="0"/>
+          <w:sz w:val="24"/>
+          <w:szCs w:val="24"/>
+          <w:lang w:eastAsia="pt-BR"/>
+          <w14:ligatures w14:val="none"/>
+        </w:rPr>
+        <w:t xml:space="preserve"> </w:t>
+      </w:r>
+      <w:r>
+        <w:rPr>
+          <w:rFonts w:ascii="Arial" w:eastAsia="Times New Roman" w:hAnsi="Arial" w:cs="Arial"/>
+          <w:kern w:val="0"/>
+          <w:sz w:val="24"/>
+          <w:szCs w:val="24"/>
+          <w:lang w:eastAsia="pt-BR"/>
+          <w14:ligatures w14:val="none"/>
+        </w:rPr>
+        <w:t>abaixo de M0</w:t>
+      </w:r>
+      <w:r>
+        <w:rPr>
+          <w:rFonts w:ascii="Arial" w:eastAsia="Times New Roman" w:hAnsi="Arial" w:cs="Arial"/>
+          <w:kern w:val="0"/>
+          <w:sz w:val="24"/>
+          <w:szCs w:val="24"/>
+          <w:lang w:eastAsia="pt-BR"/>
+          <w14:ligatures w14:val="none"/>
+        </w:rPr>
+        <w:t xml:space="preserve">. </w:t>
+      </w:r>
+      <w:r>
+        <w:rPr>
+          <w:rFonts w:ascii="Arial" w:eastAsia="Times New Roman" w:hAnsi="Arial" w:cs="Arial"/>
+          <w:kern w:val="0"/>
+          <w:sz w:val="24"/>
+          <w:szCs w:val="24"/>
+          <w:lang w:eastAsia="pt-BR"/>
+          <w14:ligatures w14:val="none"/>
+        </w:rPr>
+        <w:t xml:space="preserve">Com </w:t>
+      </w:r>
+      <w:r>
+        <w:rPr>
+          <w:rFonts w:ascii="Arial" w:eastAsia="Times New Roman" w:hAnsi="Arial" w:cs="Arial"/>
+          <w:kern w:val="0"/>
+          <w:sz w:val="24"/>
+          <w:szCs w:val="24"/>
+          <w:lang w:eastAsia="pt-BR"/>
+          <w14:ligatures w14:val="none"/>
+        </w:rPr>
+        <w:t xml:space="preserve">uma lista </w:t>
+      </w:r>
+      <w:r>
+        <w:rPr>
+          <w:rFonts w:ascii="Arial" w:eastAsia="Times New Roman" w:hAnsi="Arial" w:cs="Arial"/>
+          <w:kern w:val="0"/>
+          <w:sz w:val="24"/>
+          <w:szCs w:val="24"/>
+          <w:lang w:eastAsia="pt-BR"/>
+          <w14:ligatures w14:val="none"/>
+        </w:rPr>
+        <w:t>de</w:t>
+      </w:r>
+      <w:r>
+        <w:rPr>
+          <w:rFonts w:ascii="Arial" w:eastAsia="Times New Roman" w:hAnsi="Arial" w:cs="Arial"/>
+          <w:kern w:val="0"/>
+          <w:sz w:val="24"/>
+          <w:szCs w:val="24"/>
+          <w:lang w:eastAsia="pt-BR"/>
+          <w14:ligatures w14:val="none"/>
+        </w:rPr>
+        <w:t xml:space="preserve"> milhares de</w:t>
+      </w:r>
+      <w:r>
+        <w:rPr>
+          <w:rFonts w:ascii="Arial" w:eastAsia="Times New Roman" w:hAnsi="Arial" w:cs="Arial"/>
+          <w:kern w:val="0"/>
+          <w:sz w:val="24"/>
+          <w:szCs w:val="24"/>
+          <w:lang w:eastAsia="pt-BR"/>
+          <w14:ligatures w14:val="none"/>
+        </w:rPr>
+        <w:t xml:space="preserve"> objetos</w:t>
+      </w:r>
+      <w:r>
+        <w:rPr>
+          <w:rFonts w:ascii="Arial" w:eastAsia="Times New Roman" w:hAnsi="Arial" w:cs="Arial"/>
+          <w:kern w:val="0"/>
+          <w:sz w:val="24"/>
+          <w:szCs w:val="24"/>
+          <w:lang w:eastAsia="pt-BR"/>
+          <w14:ligatures w14:val="none"/>
+        </w:rPr>
+        <w:t xml:space="preserve"> macaco</w:t>
+      </w:r>
+      <w:r>
+        <w:rPr>
+          <w:rFonts w:ascii="Arial" w:eastAsia="Times New Roman" w:hAnsi="Arial" w:cs="Arial"/>
+          <w:kern w:val="0"/>
+          <w:sz w:val="24"/>
+          <w:szCs w:val="24"/>
+          <w:lang w:eastAsia="pt-BR"/>
+          <w14:ligatures w14:val="none"/>
+        </w:rPr>
+        <w:t xml:space="preserve">, podendo o primeiro enviar </w:t>
+      </w:r>
+      <w:r>
+        <w:rPr>
+          <w:rFonts w:ascii="Arial" w:eastAsia="Times New Roman" w:hAnsi="Arial" w:cs="Arial"/>
+          <w:kern w:val="0"/>
+          <w:sz w:val="24"/>
+          <w:szCs w:val="24"/>
+          <w:lang w:eastAsia="pt-BR"/>
+          <w14:ligatures w14:val="none"/>
+        </w:rPr>
+        <w:t xml:space="preserve">a </w:t>
+      </w:r>
+      <w:r>
+        <w:rPr>
+          <w:rFonts w:ascii="Arial" w:eastAsia="Times New Roman" w:hAnsi="Arial" w:cs="Arial"/>
+          <w:kern w:val="0"/>
+          <w:sz w:val="24"/>
+          <w:szCs w:val="24"/>
+          <w:lang w:eastAsia="pt-BR"/>
+          <w14:ligatures w14:val="none"/>
+        </w:rPr>
+        <w:t>outro</w:t>
+      </w:r>
+      <w:r>
+        <w:rPr>
+          <w:rFonts w:ascii="Arial" w:eastAsia="Times New Roman" w:hAnsi="Arial" w:cs="Arial"/>
+          <w:kern w:val="0"/>
+          <w:sz w:val="24"/>
+          <w:szCs w:val="24"/>
+          <w:lang w:eastAsia="pt-BR"/>
+          <w14:ligatures w14:val="none"/>
+        </w:rPr>
+        <w:t xml:space="preserve"> de mil posições a frente</w:t>
+      </w:r>
+      <w:r>
+        <w:rPr>
+          <w:rFonts w:ascii="Arial" w:eastAsia="Times New Roman" w:hAnsi="Arial" w:cs="Arial"/>
+          <w:kern w:val="0"/>
+          <w:sz w:val="24"/>
+          <w:szCs w:val="24"/>
+          <w:lang w:eastAsia="pt-BR"/>
+          <w14:ligatures w14:val="none"/>
+        </w:rPr>
+        <w:t xml:space="preserve"> e </w:t>
+      </w:r>
+      <w:r>
+        <w:rPr>
+          <w:rFonts w:ascii="Arial" w:eastAsia="Times New Roman" w:hAnsi="Arial" w:cs="Arial"/>
+          <w:kern w:val="0"/>
+          <w:sz w:val="24"/>
+          <w:szCs w:val="24"/>
+          <w:lang w:eastAsia="pt-BR"/>
+          <w14:ligatures w14:val="none"/>
+        </w:rPr>
+        <w:t xml:space="preserve">um </w:t>
+      </w:r>
+      <w:r>
+        <w:rPr>
+          <w:rFonts w:ascii="Arial" w:eastAsia="Times New Roman" w:hAnsi="Arial" w:cs="Arial"/>
+          <w:kern w:val="0"/>
+          <w:sz w:val="24"/>
+          <w:szCs w:val="24"/>
+          <w:lang w:eastAsia="pt-BR"/>
+          <w14:ligatures w14:val="none"/>
+        </w:rPr>
+        <w:t>outro de outras duas mil atrás</w:t>
+      </w:r>
+      <w:r>
+        <w:rPr>
+          <w:rFonts w:ascii="Arial" w:eastAsia="Times New Roman" w:hAnsi="Arial" w:cs="Arial"/>
+          <w:kern w:val="0"/>
+          <w:sz w:val="24"/>
+          <w:szCs w:val="24"/>
+          <w:lang w:eastAsia="pt-BR"/>
+          <w14:ligatures w14:val="none"/>
+        </w:rPr>
+        <w:t xml:space="preserve">, teríamos um algoritmo que faria muitas voltas </w:t>
+      </w:r>
+      <w:r>
+        <w:rPr>
+          <w:rFonts w:ascii="Arial" w:eastAsia="Times New Roman" w:hAnsi="Arial" w:cs="Arial"/>
+          <w:kern w:val="0"/>
+          <w:sz w:val="24"/>
+          <w:szCs w:val="24"/>
+          <w:lang w:eastAsia="pt-BR"/>
+          <w14:ligatures w14:val="none"/>
+        </w:rPr>
+        <w:t>sobre a estrutura</w:t>
+      </w:r>
+      <w:r>
+        <w:rPr>
+          <w:rFonts w:ascii="Arial" w:eastAsia="Times New Roman" w:hAnsi="Arial" w:cs="Arial"/>
+          <w:kern w:val="0"/>
+          <w:sz w:val="24"/>
+          <w:szCs w:val="24"/>
+          <w:lang w:eastAsia="pt-BR"/>
+          <w14:ligatures w14:val="none"/>
+        </w:rPr>
+        <w:t xml:space="preserve"> </w:t>
+      </w:r>
+      <w:r>
+        <w:rPr>
+          <w:rFonts w:ascii="Arial" w:eastAsia="Times New Roman" w:hAnsi="Arial" w:cs="Arial"/>
+          <w:kern w:val="0"/>
+          <w:sz w:val="24"/>
+          <w:szCs w:val="24"/>
+          <w:lang w:eastAsia="pt-BR"/>
+          <w14:ligatures w14:val="none"/>
+        </w:rPr>
+        <w:t>implicando em um maior</w:t>
+      </w:r>
+      <w:r>
+        <w:rPr>
+          <w:rFonts w:ascii="Arial" w:eastAsia="Times New Roman" w:hAnsi="Arial" w:cs="Arial"/>
+          <w:kern w:val="0"/>
+          <w:sz w:val="24"/>
+          <w:szCs w:val="24"/>
+          <w:lang w:eastAsia="pt-BR"/>
+          <w14:ligatures w14:val="none"/>
+        </w:rPr>
+        <w:t xml:space="preserve"> tempo de execução </w:t>
+      </w:r>
+      <w:r>
+        <w:rPr>
+          <w:rFonts w:ascii="Arial" w:eastAsia="Times New Roman" w:hAnsi="Arial" w:cs="Arial"/>
+          <w:kern w:val="0"/>
+          <w:sz w:val="24"/>
+          <w:szCs w:val="24"/>
+          <w:lang w:eastAsia="pt-BR"/>
+          <w14:ligatures w14:val="none"/>
+        </w:rPr>
+        <w:t>pela</w:t>
+      </w:r>
+      <w:r>
+        <w:rPr>
+          <w:rFonts w:ascii="Arial" w:eastAsia="Times New Roman" w:hAnsi="Arial" w:cs="Arial"/>
+          <w:kern w:val="0"/>
+          <w:sz w:val="24"/>
+          <w:szCs w:val="24"/>
+          <w:lang w:eastAsia="pt-BR"/>
+          <w14:ligatures w14:val="none"/>
+        </w:rPr>
+        <w:t xml:space="preserve"> alta </w:t>
+      </w:r>
+      <w:r>
+        <w:rPr>
+          <w:rFonts w:ascii="Arial" w:eastAsia="Times New Roman" w:hAnsi="Arial" w:cs="Arial"/>
+          <w:kern w:val="0"/>
+          <w:sz w:val="24"/>
+          <w:szCs w:val="24"/>
+          <w:lang w:eastAsia="pt-BR"/>
+          <w14:ligatures w14:val="none"/>
+        </w:rPr>
+        <w:t>quantidade</w:t>
+      </w:r>
+      <w:r>
+        <w:rPr>
+          <w:rFonts w:ascii="Arial" w:eastAsia="Times New Roman" w:hAnsi="Arial" w:cs="Arial"/>
+          <w:kern w:val="0"/>
+          <w:sz w:val="24"/>
+          <w:szCs w:val="24"/>
+          <w:lang w:eastAsia="pt-BR"/>
+          <w14:ligatures w14:val="none"/>
+        </w:rPr>
+        <w:t xml:space="preserve"> de passos a serem dado</w:t>
+      </w:r>
+      <w:r>
+        <w:rPr>
+          <w:rFonts w:ascii="Arial" w:eastAsia="Times New Roman" w:hAnsi="Arial" w:cs="Arial"/>
+          <w:kern w:val="0"/>
+          <w:sz w:val="24"/>
+          <w:szCs w:val="24"/>
+          <w:lang w:eastAsia="pt-BR"/>
+          <w14:ligatures w14:val="none"/>
+        </w:rPr>
+        <w:t>.</w:t>
+      </w:r>
+      <w:r>
+        <w:rPr>
+          <w:rFonts w:ascii="Arial" w:eastAsia="Times New Roman" w:hAnsi="Arial" w:cs="Arial"/>
+          <w:kern w:val="0"/>
+          <w:sz w:val="24"/>
+          <w:szCs w:val="24"/>
+          <w:lang w:eastAsia="pt-BR"/>
+          <w14:ligatures w14:val="none"/>
+        </w:rPr>
+        <w:t xml:space="preserve"> </w:t>
+      </w:r>
+      <w:r>
+        <w:rPr>
+          <w:rFonts w:ascii="Arial" w:eastAsia="Times New Roman" w:hAnsi="Arial" w:cs="Arial"/>
+          <w:kern w:val="0"/>
+          <w:sz w:val="24"/>
+          <w:szCs w:val="24"/>
+          <w:lang w:eastAsia="pt-BR"/>
+          <w14:ligatures w14:val="none"/>
+        </w:rPr>
+        <w:t>Podemos ver, com a figura abaixo, como os primeiros níveis da árvore seriam estruturados.</w:t>
+      </w:r>
     </w:p>
     <w:p>
       <w:pPr>
@@ -2349,528 +3094,14 @@
       <w:r>
         <w:rPr>
           <w:rFonts w:ascii="Arial" w:eastAsia="Times New Roman" w:hAnsi="Arial" w:cs="Arial"/>
-          <w:kern w:val="0"/>
-          <w:sz w:val="24"/>
-          <w:szCs w:val="24"/>
-          <w:lang w:eastAsia="pt-BR"/>
-          <w14:ligatures w14:val="none"/>
-        </w:rPr>
-        <w:t>C</w:t>
-      </w:r>
-      <w:r>
-        <w:rPr>
-          <w:rFonts w:ascii="Arial" w:eastAsia="Times New Roman" w:hAnsi="Arial" w:cs="Arial"/>
-          <w:kern w:val="0"/>
-          <w:sz w:val="24"/>
-          <w:szCs w:val="24"/>
-          <w:lang w:eastAsia="pt-BR"/>
-          <w14:ligatures w14:val="none"/>
-        </w:rPr>
-        <w:t>omo podemos ver, após o M</w:t>
-      </w:r>
-      <w:r>
-        <w:rPr>
-          <w:rFonts w:ascii="Arial" w:eastAsia="Times New Roman" w:hAnsi="Arial" w:cs="Arial"/>
-          <w:kern w:val="0"/>
-          <w:sz w:val="24"/>
-          <w:szCs w:val="24"/>
-          <w:lang w:eastAsia="pt-BR"/>
-          <w14:ligatures w14:val="none"/>
-        </w:rPr>
-        <w:t>0</w:t>
-      </w:r>
-      <w:r>
-        <w:rPr>
-          <w:rFonts w:ascii="Arial" w:eastAsia="Times New Roman" w:hAnsi="Arial" w:cs="Arial"/>
-          <w:kern w:val="0"/>
-          <w:sz w:val="24"/>
-          <w:szCs w:val="24"/>
-          <w:lang w:eastAsia="pt-BR"/>
-          <w14:ligatures w14:val="none"/>
-        </w:rPr>
-        <w:t xml:space="preserve"> distribuir seus cocos </w:t>
-      </w:r>
-      <w:r>
-        <w:rPr>
-          <w:rFonts w:ascii="Arial" w:eastAsia="Times New Roman" w:hAnsi="Arial" w:cs="Arial"/>
-          <w:kern w:val="0"/>
-          <w:sz w:val="24"/>
-          <w:szCs w:val="24"/>
-          <w:lang w:eastAsia="pt-BR"/>
-          <w14:ligatures w14:val="none"/>
-        </w:rPr>
-        <w:t>e seguindo a ideia inicial, a próxima distribuição seria feita com M4, mas este está a um número de linhas abaixo de M0</w:t>
-      </w:r>
-      <w:r>
-        <w:rPr>
-          <w:rFonts w:ascii="Arial" w:eastAsia="Times New Roman" w:hAnsi="Arial" w:cs="Arial"/>
-          <w:kern w:val="0"/>
-          <w:sz w:val="24"/>
-          <w:szCs w:val="24"/>
-          <w:lang w:eastAsia="pt-BR"/>
-          <w14:ligatures w14:val="none"/>
-        </w:rPr>
-        <w:t xml:space="preserve">. </w:t>
-      </w:r>
-      <w:r>
-        <w:rPr>
-          <w:rFonts w:ascii="Arial" w:eastAsia="Times New Roman" w:hAnsi="Arial" w:cs="Arial"/>
-          <w:kern w:val="0"/>
-          <w:sz w:val="24"/>
-          <w:szCs w:val="24"/>
-          <w:lang w:eastAsia="pt-BR"/>
-          <w14:ligatures w14:val="none"/>
-        </w:rPr>
-        <w:t>Com isso, e c</w:t>
-      </w:r>
-      <w:r>
-        <w:rPr>
-          <w:rFonts w:ascii="Arial" w:eastAsia="Times New Roman" w:hAnsi="Arial" w:cs="Arial"/>
-          <w:kern w:val="0"/>
-          <w:sz w:val="24"/>
-          <w:szCs w:val="24"/>
-          <w:lang w:eastAsia="pt-BR"/>
-          <w14:ligatures w14:val="none"/>
-        </w:rPr>
-        <w:t xml:space="preserve">onsiderando </w:t>
-      </w:r>
-      <w:r>
-        <w:rPr>
-          <w:rFonts w:ascii="Arial" w:eastAsia="Times New Roman" w:hAnsi="Arial" w:cs="Arial"/>
-          <w:kern w:val="0"/>
-          <w:sz w:val="24"/>
-          <w:szCs w:val="24"/>
-          <w:lang w:eastAsia="pt-BR"/>
-          <w14:ligatures w14:val="none"/>
-        </w:rPr>
-        <w:t xml:space="preserve">que </w:t>
-      </w:r>
-      <w:r>
-        <w:rPr>
-          <w:rFonts w:ascii="Arial" w:eastAsia="Times New Roman" w:hAnsi="Arial" w:cs="Arial"/>
-          <w:kern w:val="0"/>
-          <w:sz w:val="24"/>
-          <w:szCs w:val="24"/>
-          <w:lang w:eastAsia="pt-BR"/>
-          <w14:ligatures w14:val="none"/>
-        </w:rPr>
-        <w:t>o</w:t>
-      </w:r>
-      <w:r>
-        <w:rPr>
-          <w:rFonts w:ascii="Arial" w:eastAsia="Times New Roman" w:hAnsi="Arial" w:cs="Arial"/>
-          <w:kern w:val="0"/>
-          <w:sz w:val="24"/>
-          <w:szCs w:val="24"/>
-          <w:lang w:eastAsia="pt-BR"/>
-          <w14:ligatures w14:val="none"/>
-        </w:rPr>
-        <w:t xml:space="preserve"> primeiro passo seria implementar uma estrutura de dados Lista que organizasse </w:t>
-      </w:r>
-      <w:r>
-        <w:rPr>
-          <w:rFonts w:ascii="Arial" w:eastAsia="Times New Roman" w:hAnsi="Arial" w:cs="Arial"/>
-          <w:kern w:val="0"/>
-          <w:sz w:val="24"/>
-          <w:szCs w:val="24"/>
-          <w:lang w:eastAsia="pt-BR"/>
-          <w14:ligatures w14:val="none"/>
-        </w:rPr>
-        <w:t>as informações</w:t>
-      </w:r>
-      <w:r>
-        <w:rPr>
-          <w:rFonts w:ascii="Arial" w:eastAsia="Times New Roman" w:hAnsi="Arial" w:cs="Arial"/>
-          <w:kern w:val="0"/>
-          <w:sz w:val="24"/>
-          <w:szCs w:val="24"/>
-          <w:lang w:eastAsia="pt-BR"/>
-          <w14:ligatures w14:val="none"/>
-        </w:rPr>
-        <w:t xml:space="preserve"> da mesma forma </w:t>
-      </w:r>
-      <w:r>
-        <w:rPr>
-          <w:rFonts w:ascii="Arial" w:eastAsia="Times New Roman" w:hAnsi="Arial" w:cs="Arial"/>
-          <w:kern w:val="0"/>
-          <w:sz w:val="24"/>
-          <w:szCs w:val="24"/>
-          <w:lang w:eastAsia="pt-BR"/>
-          <w14:ligatures w14:val="none"/>
-        </w:rPr>
-        <w:t>que foram anotadas</w:t>
-      </w:r>
-      <w:r>
-        <w:rPr>
-          <w:rFonts w:ascii="Arial" w:eastAsia="Times New Roman" w:hAnsi="Arial" w:cs="Arial"/>
-          <w:kern w:val="0"/>
-          <w:sz w:val="24"/>
-          <w:szCs w:val="24"/>
-          <w:lang w:eastAsia="pt-BR"/>
-          <w14:ligatures w14:val="none"/>
-        </w:rPr>
-        <w:t xml:space="preserve"> </w:t>
-      </w:r>
-      <w:r>
-        <w:rPr>
-          <w:rFonts w:ascii="Arial" w:eastAsia="Times New Roman" w:hAnsi="Arial" w:cs="Arial"/>
-          <w:kern w:val="0"/>
-          <w:sz w:val="24"/>
-          <w:szCs w:val="24"/>
-          <w:lang w:eastAsia="pt-BR"/>
-          <w14:ligatures w14:val="none"/>
-        </w:rPr>
-        <w:t>(para que o algoritmo percorresse o arquivo uma única vez),</w:t>
-      </w:r>
-    </w:p>
-    <w:p>
-      <w:pPr>
-        <w:rPr>
-          <w:rFonts w:ascii="Arial" w:eastAsia="Times New Roman" w:hAnsi="Arial" w:cs="Arial"/>
-          <w:kern w:val="0"/>
-          <w:sz w:val="24"/>
-          <w:szCs w:val="24"/>
-          <w:lang w:eastAsia="pt-BR"/>
-          <w14:ligatures w14:val="none"/>
-        </w:rPr>
-      </w:pPr>
-      <w:r>
-        <w:rPr>
-          <w:rFonts w:ascii="Arial" w:eastAsia="Times New Roman" w:hAnsi="Arial" w:cs="Arial"/>
-          <w:kern w:val="0"/>
-          <w:sz w:val="24"/>
-          <w:szCs w:val="24"/>
-          <w:lang w:eastAsia="pt-BR"/>
-          <w14:ligatures w14:val="none"/>
-        </w:rPr>
-        <w:t>uma lista com milhares de macacos, podendo o primeiro enviar para o de milésima posição nas anotações, teríamos um algoritmo que faria muitas voltas em torno desta lista inicial</w:t>
-      </w:r>
-      <w:r>
-        <w:rPr>
-          <w:rFonts w:ascii="Arial" w:eastAsia="Times New Roman" w:hAnsi="Arial" w:cs="Arial"/>
-          <w:kern w:val="0"/>
-          <w:sz w:val="24"/>
-          <w:szCs w:val="24"/>
-          <w:lang w:eastAsia="pt-BR"/>
-          <w14:ligatures w14:val="none"/>
-        </w:rPr>
-        <w:t xml:space="preserve"> </w:t>
-      </w:r>
-    </w:p>
-    <w:p>
-      <w:pPr>
-        <w:rPr>
-          <w:rFonts w:ascii="Arial" w:eastAsia="Times New Roman" w:hAnsi="Arial" w:cs="Arial"/>
-          <w:kern w:val="0"/>
-          <w:sz w:val="24"/>
-          <w:szCs w:val="24"/>
-          <w:lang w:eastAsia="pt-BR"/>
-          <w14:ligatures w14:val="none"/>
-        </w:rPr>
-      </w:pPr>
-      <w:r>
-        <w:rPr>
-          <w:rFonts w:ascii="Arial" w:eastAsia="Times New Roman" w:hAnsi="Arial" w:cs="Arial"/>
-          <w:kern w:val="0"/>
-          <w:sz w:val="24"/>
-          <w:szCs w:val="24"/>
-          <w:lang w:eastAsia="pt-BR"/>
-          <w14:ligatures w14:val="none"/>
-        </w:rPr>
-        <w:t>.</w:t>
-      </w:r>
-    </w:p>
-    <w:p>
-      <w:pPr>
-        <w:rPr>
-          <w:rFonts w:ascii="Arial" w:hAnsi="Arial" w:cs="Arial"/>
-        </w:rPr>
-      </w:pPr>
-      <w:r>
-        <w:rPr>
-          <w:rFonts w:ascii="Arial" w:eastAsia="Times New Roman" w:hAnsi="Arial" w:cs="Arial"/>
-          <w:kern w:val="0"/>
-          <w:sz w:val="24"/>
-          <w:szCs w:val="24"/>
-          <w:lang w:eastAsia="pt-BR"/>
-          <w14:ligatures w14:val="none"/>
-        </w:rPr>
-        <w:t xml:space="preserve">o próximo que irá distribuir será M1, que fará isto para </w:t>
-      </w:r>
-      <w:r>
-        <w:rPr>
-          <w:rFonts w:ascii="Arial" w:eastAsia="Times New Roman" w:hAnsi="Arial" w:cs="Arial"/>
-          <w:kern w:val="0"/>
-          <w:sz w:val="24"/>
-          <w:szCs w:val="24"/>
-          <w:lang w:eastAsia="pt-BR"/>
-          <w14:ligatures w14:val="none"/>
-        </w:rPr>
-        <w:t>M</w:t>
-      </w:r>
-      <w:r>
-        <w:rPr>
-          <w:rFonts w:ascii="Arial" w:eastAsia="Times New Roman" w:hAnsi="Arial" w:cs="Arial"/>
-          <w:kern w:val="0"/>
-          <w:sz w:val="24"/>
-          <w:szCs w:val="24"/>
-          <w:lang w:eastAsia="pt-BR"/>
-          <w14:ligatures w14:val="none"/>
-        </w:rPr>
-        <w:t xml:space="preserve">0 e </w:t>
-      </w:r>
-      <w:r>
-        <w:rPr>
-          <w:rFonts w:ascii="Arial" w:eastAsia="Times New Roman" w:hAnsi="Arial" w:cs="Arial"/>
-          <w:kern w:val="0"/>
-          <w:sz w:val="24"/>
-          <w:szCs w:val="24"/>
-          <w:lang w:eastAsia="pt-BR"/>
-          <w14:ligatures w14:val="none"/>
-        </w:rPr>
-        <w:t>M</w:t>
-      </w:r>
-      <w:r>
-        <w:rPr>
-          <w:rFonts w:ascii="Arial" w:eastAsia="Times New Roman" w:hAnsi="Arial" w:cs="Arial"/>
-          <w:kern w:val="0"/>
-          <w:sz w:val="24"/>
-          <w:szCs w:val="24"/>
-          <w:lang w:eastAsia="pt-BR"/>
-          <w14:ligatures w14:val="none"/>
-        </w:rPr>
-        <w:t xml:space="preserve">5. </w:t>
-      </w:r>
-      <w:r>
-        <w:rPr>
-          <w:rFonts w:ascii="Arial" w:eastAsia="Times New Roman" w:hAnsi="Arial" w:cs="Arial"/>
-          <w:kern w:val="0"/>
-          <w:sz w:val="24"/>
-          <w:szCs w:val="24"/>
-          <w:lang w:eastAsia="pt-BR"/>
-          <w14:ligatures w14:val="none"/>
-        </w:rPr>
-        <w:t xml:space="preserve">Considerando a possibilidade de termos milhares de macacos, </w:t>
-      </w:r>
-    </w:p>
-    <w:p>
-      <w:pPr>
-        <w:spacing w:after="240" w:line="240" w:lineRule="auto"/>
-        <w:jc w:val="both"/>
-        <w:rPr>
-          <w:rFonts w:ascii="Arial" w:eastAsia="Times New Roman" w:hAnsi="Arial" w:cs="Arial"/>
-          <w:kern w:val="0"/>
-          <w:sz w:val="24"/>
-          <w:szCs w:val="24"/>
-          <w:lang w:eastAsia="pt-BR"/>
-          <w14:ligatures w14:val="none"/>
-        </w:rPr>
-      </w:pPr>
-    </w:p>
-    <w:p>
-      <w:pPr>
-        <w:spacing w:after="240" w:line="240" w:lineRule="auto"/>
-        <w:jc w:val="both"/>
-        <w:rPr>
-          <w:rFonts w:ascii="Arial" w:eastAsia="Times New Roman" w:hAnsi="Arial" w:cs="Arial"/>
-          <w:kern w:val="0"/>
-          <w:sz w:val="24"/>
-          <w:szCs w:val="24"/>
-          <w:lang w:eastAsia="pt-BR"/>
-          <w14:ligatures w14:val="none"/>
-        </w:rPr>
-      </w:pPr>
-      <w:r>
-        <w:rPr>
-          <w:rFonts w:ascii="Arial" w:eastAsia="Times New Roman" w:hAnsi="Arial" w:cs="Arial"/>
-          <w:kern w:val="0"/>
-          <w:sz w:val="24"/>
-          <w:szCs w:val="24"/>
-          <w:lang w:eastAsia="pt-BR"/>
-          <w14:ligatures w14:val="none"/>
-        </w:rPr>
-        <w:t xml:space="preserve">Assim, </w:t>
-      </w:r>
-      <w:r>
-        <w:rPr>
-          <w:rFonts w:ascii="Arial" w:eastAsia="Times New Roman" w:hAnsi="Arial" w:cs="Arial"/>
-          <w:kern w:val="0"/>
-          <w:sz w:val="24"/>
-          <w:szCs w:val="24"/>
-          <w:lang w:eastAsia="pt-BR"/>
-          <w14:ligatures w14:val="none"/>
-        </w:rPr>
-        <w:t>vemos</w:t>
-      </w:r>
-      <w:r>
-        <w:rPr>
-          <w:rFonts w:ascii="Arial" w:eastAsia="Times New Roman" w:hAnsi="Arial" w:cs="Arial"/>
-          <w:kern w:val="0"/>
-          <w:sz w:val="24"/>
-          <w:szCs w:val="24"/>
-          <w:lang w:eastAsia="pt-BR"/>
-          <w14:ligatures w14:val="none"/>
-        </w:rPr>
-        <w:t xml:space="preserve"> </w:t>
-      </w:r>
-      <w:r>
-        <w:rPr>
-          <w:rFonts w:ascii="Arial" w:eastAsia="Times New Roman" w:hAnsi="Arial" w:cs="Arial"/>
-          <w:kern w:val="0"/>
-          <w:sz w:val="24"/>
-          <w:szCs w:val="24"/>
-          <w:lang w:eastAsia="pt-BR"/>
-          <w14:ligatures w14:val="none"/>
-        </w:rPr>
-        <w:t>isto faria com que o</w:t>
-      </w:r>
-      <w:r>
-        <w:rPr>
-          <w:rFonts w:ascii="Arial" w:eastAsia="Times New Roman" w:hAnsi="Arial" w:cs="Arial"/>
-          <w:kern w:val="0"/>
-          <w:sz w:val="24"/>
-          <w:szCs w:val="24"/>
-          <w:lang w:eastAsia="pt-BR"/>
-          <w14:ligatures w14:val="none"/>
-        </w:rPr>
-        <w:t xml:space="preserve"> dar um indeterminado número de voltar na lista, pois ao mesmo tempo que um macaco pode mandar para outro, este outro pode mandar de volta para ele</w:t>
-      </w:r>
-      <w:r>
-        <w:rPr>
-          <w:rFonts w:ascii="Arial" w:eastAsia="Times New Roman" w:hAnsi="Arial" w:cs="Arial"/>
-          <w:kern w:val="0"/>
-          <w:sz w:val="24"/>
-          <w:szCs w:val="24"/>
-          <w:lang w:eastAsia="pt-BR"/>
-          <w14:ligatures w14:val="none"/>
-        </w:rPr>
-        <w:t xml:space="preserve"> e</w:t>
-      </w:r>
-      <w:r>
-        <w:rPr>
-          <w:rFonts w:ascii="Arial" w:eastAsia="Times New Roman" w:hAnsi="Arial" w:cs="Arial"/>
-          <w:kern w:val="0"/>
-          <w:sz w:val="24"/>
-          <w:szCs w:val="24"/>
-          <w:lang w:eastAsia="pt-BR"/>
-          <w14:ligatures w14:val="none"/>
-        </w:rPr>
-        <w:t xml:space="preserve"> assim</w:t>
-      </w:r>
-      <w:r>
-        <w:rPr>
-          <w:rFonts w:ascii="Arial" w:eastAsia="Times New Roman" w:hAnsi="Arial" w:cs="Arial"/>
-          <w:kern w:val="0"/>
-          <w:sz w:val="24"/>
-          <w:szCs w:val="24"/>
-          <w:lang w:eastAsia="pt-BR"/>
-          <w14:ligatures w14:val="none"/>
-        </w:rPr>
-        <w:t xml:space="preserve"> </w:t>
-      </w:r>
-      <w:r>
-        <w:rPr>
-          <w:rFonts w:ascii="Arial" w:eastAsia="Times New Roman" w:hAnsi="Arial" w:cs="Arial"/>
-          <w:kern w:val="0"/>
-          <w:sz w:val="24"/>
-          <w:szCs w:val="24"/>
-          <w:lang w:eastAsia="pt-BR"/>
-          <w14:ligatures w14:val="none"/>
-        </w:rPr>
-        <w:t>se aplicar</w:t>
-      </w:r>
-      <w:r>
-        <w:rPr>
-          <w:rFonts w:ascii="Arial" w:eastAsia="Times New Roman" w:hAnsi="Arial" w:cs="Arial"/>
-          <w:kern w:val="0"/>
-          <w:sz w:val="24"/>
-          <w:szCs w:val="24"/>
-          <w:lang w:eastAsia="pt-BR"/>
-          <w14:ligatures w14:val="none"/>
-        </w:rPr>
-        <w:t xml:space="preserve"> para qualquer </w:t>
-      </w:r>
-      <w:r>
-        <w:rPr>
-          <w:rFonts w:ascii="Arial" w:eastAsia="Times New Roman" w:hAnsi="Arial" w:cs="Arial"/>
-          <w:kern w:val="0"/>
-          <w:sz w:val="24"/>
-          <w:szCs w:val="24"/>
-          <w:lang w:eastAsia="pt-BR"/>
-          <w14:ligatures w14:val="none"/>
-        </w:rPr>
-        <w:t xml:space="preserve">outro </w:t>
-      </w:r>
-      <w:r>
-        <w:rPr>
-          <w:rFonts w:ascii="Arial" w:eastAsia="Times New Roman" w:hAnsi="Arial" w:cs="Arial"/>
-          <w:kern w:val="0"/>
-          <w:sz w:val="24"/>
-          <w:szCs w:val="24"/>
-          <w:lang w:eastAsia="pt-BR"/>
-          <w14:ligatures w14:val="none"/>
-        </w:rPr>
-        <w:t>macaco</w:t>
-      </w:r>
-      <w:r>
-        <w:rPr>
-          <w:rFonts w:ascii="Arial" w:eastAsia="Times New Roman" w:hAnsi="Arial" w:cs="Arial"/>
-          <w:kern w:val="0"/>
-          <w:sz w:val="24"/>
-          <w:szCs w:val="24"/>
-          <w:lang w:eastAsia="pt-BR"/>
-          <w14:ligatures w14:val="none"/>
-        </w:rPr>
-        <w:t xml:space="preserve"> da lista</w:t>
-      </w:r>
-      <w:r>
-        <w:rPr>
-          <w:rFonts w:ascii="Arial" w:eastAsia="Times New Roman" w:hAnsi="Arial" w:cs="Arial"/>
-          <w:kern w:val="0"/>
-          <w:sz w:val="24"/>
-          <w:szCs w:val="24"/>
-          <w:lang w:eastAsia="pt-BR"/>
-          <w14:ligatures w14:val="none"/>
-        </w:rPr>
-        <w:t>.</w:t>
-      </w:r>
-      <w:r>
-        <w:rPr>
-          <w:rFonts w:ascii="Arial" w:eastAsia="Times New Roman" w:hAnsi="Arial" w:cs="Arial"/>
-          <w:kern w:val="0"/>
-          <w:sz w:val="24"/>
-          <w:szCs w:val="24"/>
-          <w:lang w:eastAsia="pt-BR"/>
-          <w14:ligatures w14:val="none"/>
-        </w:rPr>
-        <w:t xml:space="preserve"> </w:t>
-      </w:r>
-    </w:p>
-    <w:p>
-      <w:pPr>
-        <w:spacing w:after="240" w:line="240" w:lineRule="auto"/>
-        <w:jc w:val="center"/>
-        <w:rPr>
-          <w:rFonts w:ascii="Arial" w:eastAsia="Times New Roman" w:hAnsi="Arial" w:cs="Arial"/>
-          <w:kern w:val="0"/>
-          <w:sz w:val="24"/>
-          <w:szCs w:val="24"/>
-          <w:lang w:eastAsia="pt-BR"/>
-          <w14:ligatures w14:val="none"/>
-        </w:rPr>
-      </w:pPr>
-      <w:r>
-        <w:rPr>
-          <w:rFonts w:ascii="Arial" w:eastAsia="Times New Roman" w:hAnsi="Arial" w:cs="Arial"/>
           <w:noProof/>
           <w:kern w:val="0"/>
           <w:sz w:val="24"/>
           <w:szCs w:val="24"/>
           <w:lang w:eastAsia="pt-BR"/>
         </w:rPr>
-        <w:lastRenderedPageBreak/>
         <w:drawing>
-          <wp:inline distT="0" distB="0" distL="0" distR="0" wp14:anchorId="72623566" wp14:editId="6C918D79">
+          <wp:inline distT="0" distB="0" distL="0" distR="0" wp14:anchorId="0D5F6BE6" wp14:editId="2CF9AC2C">
             <wp:extent cx="5400040" cy="3627120"/>
             <wp:effectExtent l="0" t="0" r="0" b="0"/>
             <wp:docPr id="2" name="Imagem 2" descr="Diagrama&#10;&#10;Descrição gerada automaticamente"/>
@@ -2914,9 +3145,132 @@
     </w:p>
     <w:p>
       <w:pPr>
-        <w:spacing w:after="240" w:line="240" w:lineRule="auto"/>
-        <w:rPr>
-          <w:rFonts w:ascii="Times New Roman" w:eastAsia="Times New Roman" w:hAnsi="Times New Roman" w:cs="Times New Roman"/>
+        <w:jc w:val="both"/>
+        <w:rPr>
+          <w:rFonts w:ascii="Arial" w:eastAsia="Times New Roman" w:hAnsi="Arial" w:cs="Arial"/>
+          <w:kern w:val="0"/>
+          <w:sz w:val="24"/>
+          <w:szCs w:val="24"/>
+          <w:lang w:eastAsia="pt-BR"/>
+          <w14:ligatures w14:val="none"/>
+        </w:rPr>
+      </w:pPr>
+      <w:r>
+        <w:rPr>
+          <w:rFonts w:ascii="Arial" w:eastAsia="Times New Roman" w:hAnsi="Arial" w:cs="Arial"/>
+          <w:kern w:val="0"/>
+          <w:sz w:val="24"/>
+          <w:szCs w:val="24"/>
+          <w:lang w:eastAsia="pt-BR"/>
+          <w14:ligatures w14:val="none"/>
+        </w:rPr>
+        <w:t>Outros dois problemas a serem considerados estaria na própria montagem da árvore, que por si só também exigiria</w:t>
+      </w:r>
+      <w:r>
+        <w:rPr>
+          <w:rFonts w:ascii="Arial" w:eastAsia="Times New Roman" w:hAnsi="Arial" w:cs="Arial"/>
+          <w:kern w:val="0"/>
+          <w:sz w:val="24"/>
+          <w:szCs w:val="24"/>
+          <w:lang w:eastAsia="pt-BR"/>
+          <w14:ligatures w14:val="none"/>
+        </w:rPr>
+        <w:t xml:space="preserve"> que o algoritmo desse outras tantas e, por fim, no próprio cálculo do</w:t>
+      </w:r>
+      <w:r>
+        <w:rPr>
+          <w:rFonts w:ascii="Arial" w:eastAsia="Times New Roman" w:hAnsi="Arial" w:cs="Arial"/>
+          <w:kern w:val="0"/>
+          <w:sz w:val="24"/>
+          <w:szCs w:val="24"/>
+          <w:lang w:eastAsia="pt-BR"/>
+          <w14:ligatures w14:val="none"/>
+        </w:rPr>
+        <w:t xml:space="preserve"> vencedor</w:t>
+      </w:r>
+      <w:r>
+        <w:rPr>
+          <w:rFonts w:ascii="Arial" w:eastAsia="Times New Roman" w:hAnsi="Arial" w:cs="Arial"/>
+          <w:kern w:val="0"/>
+          <w:sz w:val="24"/>
+          <w:szCs w:val="24"/>
+          <w:lang w:eastAsia="pt-BR"/>
+          <w14:ligatures w14:val="none"/>
+        </w:rPr>
+        <w:t xml:space="preserve"> que a priori dev</w:t>
+      </w:r>
+      <w:r>
+        <w:rPr>
+          <w:rFonts w:ascii="Arial" w:eastAsia="Times New Roman" w:hAnsi="Arial" w:cs="Arial"/>
+          <w:kern w:val="0"/>
+          <w:sz w:val="24"/>
+          <w:szCs w:val="24"/>
+          <w:lang w:eastAsia="pt-BR"/>
+          <w14:ligatures w14:val="none"/>
+        </w:rPr>
+        <w:t>eria</w:t>
+      </w:r>
+      <w:r>
+        <w:rPr>
+          <w:rFonts w:ascii="Arial" w:eastAsia="Times New Roman" w:hAnsi="Arial" w:cs="Arial"/>
+          <w:kern w:val="0"/>
+          <w:sz w:val="24"/>
+          <w:szCs w:val="24"/>
+          <w:lang w:eastAsia="pt-BR"/>
+          <w14:ligatures w14:val="none"/>
+        </w:rPr>
+        <w:t xml:space="preserve"> ser feito após </w:t>
+      </w:r>
+      <w:r>
+        <w:rPr>
+          <w:rFonts w:ascii="Arial" w:eastAsia="Times New Roman" w:hAnsi="Arial" w:cs="Arial"/>
+          <w:kern w:val="0"/>
+          <w:sz w:val="24"/>
+          <w:szCs w:val="24"/>
+          <w:lang w:eastAsia="pt-BR"/>
+          <w14:ligatures w14:val="none"/>
+        </w:rPr>
+        <w:t>todas</w:t>
+      </w:r>
+      <w:r>
+        <w:rPr>
+          <w:rFonts w:ascii="Arial" w:eastAsia="Times New Roman" w:hAnsi="Arial" w:cs="Arial"/>
+          <w:kern w:val="0"/>
+          <w:sz w:val="24"/>
+          <w:szCs w:val="24"/>
+          <w:lang w:eastAsia="pt-BR"/>
+          <w14:ligatures w14:val="none"/>
+        </w:rPr>
+        <w:t xml:space="preserve"> as distribuições</w:t>
+      </w:r>
+      <w:r>
+        <w:rPr>
+          <w:rFonts w:ascii="Arial" w:eastAsia="Times New Roman" w:hAnsi="Arial" w:cs="Arial"/>
+          <w:kern w:val="0"/>
+          <w:sz w:val="24"/>
+          <w:szCs w:val="24"/>
+          <w:lang w:eastAsia="pt-BR"/>
+          <w14:ligatures w14:val="none"/>
+        </w:rPr>
+        <w:t>, aumentando ainda mais a complexidade final do algoritmo e implicando no seu tempo de execução</w:t>
+      </w:r>
+      <w:r>
+        <w:rPr>
+          <w:rFonts w:ascii="Arial" w:eastAsia="Times New Roman" w:hAnsi="Arial" w:cs="Arial"/>
+          <w:kern w:val="0"/>
+          <w:sz w:val="24"/>
+          <w:szCs w:val="24"/>
+          <w:lang w:eastAsia="pt-BR"/>
+          <w14:ligatures w14:val="none"/>
+        </w:rPr>
+        <w:t>.</w:t>
+      </w:r>
+    </w:p>
+    <w:p>
+      <w:pPr>
+        <w:jc w:val="both"/>
+        <w:rPr>
+          <w:rFonts w:ascii="Arial" w:eastAsia="Times New Roman" w:hAnsi="Arial" w:cs="Arial"/>
           <w:kern w:val="0"/>
           <w:sz w:val="24"/>
           <w:szCs w:val="24"/>
@@ -2929,7 +3283,10 @@
       <w:pPr>
         <w:spacing w:after="0" w:line="240" w:lineRule="auto"/>
         <w:rPr>
-          <w:rFonts w:ascii="Times New Roman" w:eastAsia="Times New Roman" w:hAnsi="Times New Roman" w:cs="Times New Roman"/>
+          <w:rFonts w:ascii="Arial" w:eastAsia="Times New Roman" w:hAnsi="Arial" w:cs="Arial"/>
+          <w:b/>
+          <w:bCs/>
+          <w:color w:val="000000"/>
           <w:kern w:val="0"/>
           <w:sz w:val="24"/>
           <w:szCs w:val="24"/>
@@ -2937,6 +3294,244 @@
           <w14:ligatures w14:val="none"/>
         </w:rPr>
       </w:pPr>
+      <w:r>
+        <w:rPr>
+          <w:rFonts w:ascii="Arial" w:eastAsia="Times New Roman" w:hAnsi="Arial" w:cs="Arial"/>
+          <w:b/>
+          <w:bCs/>
+          <w:color w:val="000000"/>
+          <w:kern w:val="0"/>
+          <w:sz w:val="24"/>
+          <w:szCs w:val="24"/>
+          <w:lang w:eastAsia="pt-BR"/>
+          <w14:ligatures w14:val="none"/>
+        </w:rPr>
+        <w:t>Solução final</w:t>
+      </w:r>
+    </w:p>
+    <w:p>
+      <w:pPr>
+        <w:spacing w:after="240" w:line="240" w:lineRule="auto"/>
+        <w:rPr>
+          <w:rFonts w:ascii="Arial" w:eastAsia="Times New Roman" w:hAnsi="Arial" w:cs="Arial"/>
+          <w:kern w:val="0"/>
+          <w:sz w:val="24"/>
+          <w:szCs w:val="24"/>
+          <w:lang w:eastAsia="pt-BR"/>
+          <w14:ligatures w14:val="none"/>
+        </w:rPr>
+      </w:pPr>
+      <w:r>
+        <w:rPr>
+          <w:rFonts w:ascii="Arial" w:eastAsia="Times New Roman" w:hAnsi="Arial" w:cs="Arial"/>
+          <w:kern w:val="0"/>
+          <w:sz w:val="24"/>
+          <w:szCs w:val="24"/>
+          <w:lang w:eastAsia="pt-BR"/>
+          <w14:ligatures w14:val="none"/>
+        </w:rPr>
+        <w:t xml:space="preserve">Após descartar a solução com Árvore Binária foi levantada uma segunda ideia que, após realizar alguns testes, se demonstrou simples e eficiente. </w:t>
+      </w:r>
+      <w:r>
+        <w:rPr>
+          <w:rFonts w:ascii="Arial" w:eastAsia="Times New Roman" w:hAnsi="Arial" w:cs="Arial"/>
+          <w:kern w:val="0"/>
+          <w:sz w:val="24"/>
+          <w:szCs w:val="24"/>
+          <w:lang w:eastAsia="pt-BR"/>
+          <w14:ligatures w14:val="none"/>
+        </w:rPr>
+        <w:t xml:space="preserve">Seguindo a lógica inicial de ler o arquivo, criar os objetos e acrescentá-los em um ArrayList, foi pensado na possibilidade de fazer a distribuição a partir desta própria </w:t>
+      </w:r>
+      <w:r>
+        <w:rPr>
+          <w:rFonts w:ascii="Arial" w:eastAsia="Times New Roman" w:hAnsi="Arial" w:cs="Arial"/>
+          <w:kern w:val="0"/>
+          <w:sz w:val="24"/>
+          <w:szCs w:val="24"/>
+          <w:lang w:eastAsia="pt-BR"/>
+          <w14:ligatures w14:val="none"/>
+        </w:rPr>
+        <w:t>estrutura,</w:t>
+      </w:r>
+      <w:r>
+        <w:rPr>
+          <w:rFonts w:ascii="Arial" w:eastAsia="Times New Roman" w:hAnsi="Arial" w:cs="Arial"/>
+          <w:kern w:val="0"/>
+          <w:sz w:val="24"/>
+          <w:szCs w:val="24"/>
+          <w:lang w:eastAsia="pt-BR"/>
+          <w14:ligatures w14:val="none"/>
+        </w:rPr>
+        <w:t xml:space="preserve"> visto </w:t>
+      </w:r>
+      <w:r>
+        <w:rPr>
+          <w:rFonts w:ascii="Arial" w:eastAsia="Times New Roman" w:hAnsi="Arial" w:cs="Arial"/>
+          <w:kern w:val="0"/>
+          <w:sz w:val="24"/>
+          <w:szCs w:val="24"/>
+          <w:lang w:eastAsia="pt-BR"/>
+          <w14:ligatures w14:val="none"/>
+        </w:rPr>
+        <w:t xml:space="preserve">que </w:t>
+      </w:r>
+      <w:r>
+        <w:rPr>
+          <w:rFonts w:ascii="Arial" w:eastAsia="Times New Roman" w:hAnsi="Arial" w:cs="Arial"/>
+          <w:kern w:val="0"/>
+          <w:sz w:val="24"/>
+          <w:szCs w:val="24"/>
+          <w:lang w:eastAsia="pt-BR"/>
+          <w14:ligatures w14:val="none"/>
+        </w:rPr>
+        <w:t xml:space="preserve">o tempo de busca para um elemento </w:t>
+      </w:r>
+      <w:r>
+        <w:rPr>
+          <w:rFonts w:ascii="Arial" w:eastAsia="Times New Roman" w:hAnsi="Arial" w:cs="Arial"/>
+          <w:kern w:val="0"/>
+          <w:sz w:val="24"/>
+          <w:szCs w:val="24"/>
+          <w:lang w:eastAsia="pt-BR"/>
+          <w14:ligatures w14:val="none"/>
+        </w:rPr>
+        <w:t>nela</w:t>
+      </w:r>
+      <w:r>
+        <w:rPr>
+          <w:rFonts w:ascii="Arial" w:eastAsia="Times New Roman" w:hAnsi="Arial" w:cs="Arial"/>
+          <w:kern w:val="0"/>
+          <w:sz w:val="24"/>
+          <w:szCs w:val="24"/>
+          <w:lang w:eastAsia="pt-BR"/>
+          <w14:ligatures w14:val="none"/>
+        </w:rPr>
+        <w:t xml:space="preserve"> é de O(n).</w:t>
+      </w:r>
+      <w:r>
+        <w:rPr>
+          <w:rFonts w:ascii="Arial" w:eastAsia="Times New Roman" w:hAnsi="Arial" w:cs="Arial"/>
+          <w:kern w:val="0"/>
+          <w:sz w:val="24"/>
+          <w:szCs w:val="24"/>
+          <w:lang w:eastAsia="pt-BR"/>
+          <w14:ligatures w14:val="none"/>
+        </w:rPr>
+        <w:t xml:space="preserve"> Assim, não </w:t>
+      </w:r>
+      <w:r>
+        <w:rPr>
+          <w:rFonts w:ascii="Arial" w:eastAsia="Times New Roman" w:hAnsi="Arial" w:cs="Arial"/>
+          <w:kern w:val="0"/>
+          <w:sz w:val="24"/>
+          <w:szCs w:val="24"/>
+          <w:lang w:eastAsia="pt-BR"/>
+          <w14:ligatures w14:val="none"/>
+        </w:rPr>
+        <w:t>haveria mais nada a ser feito se não criar a lista, distribuir e calcular.</w:t>
+      </w:r>
+    </w:p>
+    <w:p>
+      <w:pPr>
+        <w:spacing w:after="240" w:line="240" w:lineRule="auto"/>
+        <w:jc w:val="center"/>
+        <w:rPr>
+          <w:rFonts w:ascii="Arial" w:eastAsia="Times New Roman" w:hAnsi="Arial" w:cs="Arial"/>
+          <w:kern w:val="0"/>
+          <w:sz w:val="24"/>
+          <w:szCs w:val="24"/>
+          <w:lang w:eastAsia="pt-BR"/>
+          <w14:ligatures w14:val="none"/>
+        </w:rPr>
+      </w:pPr>
+      <w:r>
+        <w:rPr>
+          <w:rFonts w:ascii="Arial" w:eastAsia="Times New Roman" w:hAnsi="Arial" w:cs="Arial"/>
+          <w:noProof/>
+          <w:kern w:val="0"/>
+          <w:sz w:val="24"/>
+          <w:szCs w:val="24"/>
+          <w:lang w:eastAsia="pt-BR"/>
+        </w:rPr>
+        <w:lastRenderedPageBreak/>
+        <w:drawing>
+          <wp:inline distT="0" distB="0" distL="0" distR="0" wp14:anchorId="44D8A152" wp14:editId="6D30C713">
+            <wp:extent cx="3600027" cy="1504950"/>
+            <wp:effectExtent l="0" t="0" r="635" b="0"/>
+            <wp:docPr id="4" name="Imagem 4" descr="Calendário&#10;&#10;Descrição gerada automaticamente"/>
+            <wp:cNvGraphicFramePr>
+              <a:graphicFrameLocks xmlns:a="http://schemas.openxmlformats.org/drawingml/2006/main" noChangeAspect="1"/>
+            </wp:cNvGraphicFramePr>
+            <a:graphic xmlns:a="http://schemas.openxmlformats.org/drawingml/2006/main">
+              <a:graphicData uri="http://schemas.openxmlformats.org/drawingml/2006/picture">
+                <pic:pic xmlns:pic="http://schemas.openxmlformats.org/drawingml/2006/picture">
+                  <pic:nvPicPr>
+                    <pic:cNvPr id="4" name="Imagem 4" descr="Calendário&#10;&#10;Descrição gerada automaticamente"/>
+                    <pic:cNvPicPr/>
+                  </pic:nvPicPr>
+                  <pic:blipFill>
+                    <a:blip r:embed="rId6" cstate="print">
+                      <a:extLst>
+                        <a:ext uri="{28A0092B-C50C-407E-A947-70E740481C1C}">
+                          <a14:useLocalDpi xmlns:a14="http://schemas.microsoft.com/office/drawing/2010/main" val="0"/>
+                        </a:ext>
+                      </a:extLst>
+                    </a:blip>
+                    <a:stretch>
+                      <a:fillRect/>
+                    </a:stretch>
+                  </pic:blipFill>
+                  <pic:spPr>
+                    <a:xfrm>
+                      <a:off x="0" y="0"/>
+                      <a:ext cx="3619139" cy="1512940"/>
+                    </a:xfrm>
+                    <a:prstGeom prst="rect">
+                      <a:avLst/>
+                    </a:prstGeom>
+                  </pic:spPr>
+                </pic:pic>
+              </a:graphicData>
+            </a:graphic>
+          </wp:inline>
+        </w:drawing>
+      </w:r>
+    </w:p>
+    <w:p>
+      <w:pPr>
+        <w:spacing w:after="240" w:line="240" w:lineRule="auto"/>
+        <w:rPr>
+          <w:rFonts w:ascii="Arial" w:eastAsia="Times New Roman" w:hAnsi="Arial" w:cs="Arial"/>
+          <w:kern w:val="0"/>
+          <w:sz w:val="24"/>
+          <w:szCs w:val="24"/>
+          <w:lang w:eastAsia="pt-BR"/>
+          <w14:ligatures w14:val="none"/>
+        </w:rPr>
+      </w:pPr>
+      <w:r>
+        <w:rPr>
+          <w:rFonts w:ascii="Arial" w:eastAsia="Times New Roman" w:hAnsi="Arial" w:cs="Arial"/>
+          <w:kern w:val="0"/>
+          <w:sz w:val="24"/>
+          <w:szCs w:val="24"/>
+          <w:lang w:eastAsia="pt-BR"/>
+          <w14:ligatures w14:val="none"/>
+        </w:rPr>
+        <w:t>A imagem acima mostra o quão simples é a distribuição de cocos</w:t>
+      </w:r>
+      <w:r>
+        <w:rPr>
+          <w:rFonts w:ascii="Arial" w:eastAsia="Times New Roman" w:hAnsi="Arial" w:cs="Arial"/>
+          <w:kern w:val="0"/>
+          <w:sz w:val="24"/>
+          <w:szCs w:val="24"/>
+          <w:lang w:eastAsia="pt-BR"/>
+          <w14:ligatures w14:val="none"/>
+        </w:rPr>
+        <w:t xml:space="preserve"> utilizando ArrayList. </w:t>
+      </w:r>
     </w:p>
     <w:p>
       <w:pPr>
@@ -2950,43 +3545,6 @@
           <w14:ligatures w14:val="none"/>
         </w:rPr>
       </w:pPr>
-      <w:r>
-        <w:rPr>
-          <w:rFonts w:ascii="Arial" w:eastAsia="Times New Roman" w:hAnsi="Arial" w:cs="Arial"/>
-          <w:color w:val="000000"/>
-          <w:kern w:val="0"/>
-          <w:sz w:val="24"/>
-          <w:szCs w:val="24"/>
-          <w:lang w:eastAsia="pt-BR"/>
-          <w14:ligatures w14:val="none"/>
-        </w:rPr>
-        <w:t>Segunda solução</w:t>
-      </w:r>
-    </w:p>
-    <w:p>
-      <w:pPr>
-        <w:spacing w:after="0" w:line="240" w:lineRule="auto"/>
-        <w:rPr>
-          <w:rFonts w:ascii="Times New Roman" w:eastAsia="Times New Roman" w:hAnsi="Times New Roman" w:cs="Times New Roman"/>
-          <w:kern w:val="0"/>
-          <w:sz w:val="24"/>
-          <w:szCs w:val="24"/>
-          <w:lang w:eastAsia="pt-BR"/>
-          <w14:ligatures w14:val="none"/>
-        </w:rPr>
-      </w:pPr>
-      <w:r>
-        <w:rPr>
-          <w:rFonts w:ascii="Arial" w:eastAsia="Times New Roman" w:hAnsi="Arial" w:cs="Arial"/>
-          <w:color w:val="000000"/>
-          <w:kern w:val="0"/>
-          <w:sz w:val="24"/>
-          <w:szCs w:val="24"/>
-          <w:lang w:eastAsia="pt-BR"/>
-          <w14:ligatures w14:val="none"/>
-        </w:rPr>
-        <w:t>Terceira solução</w:t>
-      </w:r>
     </w:p>
     <w:p>
       <w:pPr>
@@ -3454,6 +4012,7 @@
   <w:style w:type="character" w:default="1" w:styleId="Fontepargpadro">
     <w:name w:val="Default Paragraph Font"/>
     <w:uiPriority w:val="1"/>
+    <w:semiHidden/>
     <w:unhideWhenUsed/>
   </w:style>
   <w:style w:type="table" w:default="1" w:styleId="Tabelanormal">

</xml_diff>